<commit_message>
course paper 2025: fix
</commit_message>
<xml_diff>
--- a/sem_6/course_paper/course_paper/text_for_presentation.docx
+++ b/sem_6/course_paper/course_paper/text_for_presentation.docx
@@ -169,21 +169,6 @@
       </w:pPr>
       <w:r>
         <w:t>- сравнительном анализе и подведении итогов, трактовке и объяснению полученного результата.</w:t>
-      </w:r>
-    </w:p>
-    <w:p>
-      <w:r>
-        <w:t xml:space="preserve">В целях получения наиболее полной и реалистичной статистики для сравнительного анализа выборка экспериментальных моделей была составлена из открытых аналогов моделей, реально использующихся для решения задачи предсказания свойств малых молекул, и реализаций классических методов МО, не предназначенных </w:t>
-      </w:r>
-      <w:r>
-        <w:rPr>
-          <w:i/>
-          <w:iCs/>
-        </w:rPr>
-        <w:t>специально</w:t>
-      </w:r>
-      <w:r>
-        <w:t xml:space="preserve"> для решения указанной задачи.</w:t>
       </w:r>
     </w:p>
     <w:p>
@@ -291,7 +276,6 @@
         <w:spacing w:line="360" w:lineRule="exact"/>
       </w:pPr>
       <w:r>
-        <w:lastRenderedPageBreak/>
         <w:t>актуальность конкретной архитектуры</w:t>
       </w:r>
     </w:p>
@@ -403,6 +387,7 @@
         <w:spacing w:line="360" w:lineRule="exact"/>
       </w:pPr>
       <w:r>
+        <w:lastRenderedPageBreak/>
         <w:t xml:space="preserve">Составлен механизм </w:t>
       </w:r>
       <w:proofErr w:type="spellStart"/>
@@ -508,11 +493,6 @@
       </w:r>
     </w:p>
     <w:p>
-      <w:pPr>
-        <w:rPr>
-          <w:lang w:val="en-US"/>
-        </w:rPr>
-      </w:pPr>
       <w:r>
         <w:rPr>
           <w:b/>
@@ -546,7 +526,6 @@
         <w:rPr>
           <w:b/>
           <w:bCs/>
-          <w:lang w:val="en-US"/>
         </w:rPr>
         <w:t>]</w:t>
       </w:r>
@@ -569,63 +548,42 @@
       </w:r>
       <w:proofErr w:type="spellEnd"/>
       <w:r>
-        <w:rPr>
-          <w:lang w:val="en-US"/>
-        </w:rPr>
         <w:t xml:space="preserve"> - </w:t>
       </w:r>
       <w:r>
         <w:t>это</w:t>
       </w:r>
       <w:r>
-        <w:rPr>
-          <w:lang w:val="en-US"/>
-        </w:rPr>
         <w:t xml:space="preserve"> </w:t>
       </w:r>
       <w:r>
         <w:t>модель</w:t>
       </w:r>
       <w:r>
-        <w:rPr>
-          <w:lang w:val="en-US"/>
-        </w:rPr>
         <w:t xml:space="preserve">, </w:t>
       </w:r>
       <w:r>
         <w:t>действующая</w:t>
       </w:r>
       <w:r>
-        <w:rPr>
-          <w:lang w:val="en-US"/>
-        </w:rPr>
         <w:t xml:space="preserve"> </w:t>
       </w:r>
       <w:r>
         <w:t>по</w:t>
       </w:r>
       <w:r>
-        <w:rPr>
-          <w:lang w:val="en-US"/>
-        </w:rPr>
         <w:t xml:space="preserve"> </w:t>
       </w:r>
       <w:r>
         <w:t>принципу</w:t>
       </w:r>
       <w:r>
-        <w:rPr>
-          <w:lang w:val="en-US"/>
-        </w:rPr>
         <w:t xml:space="preserve"> </w:t>
       </w:r>
       <w:r>
         <w:t>архитектуры</w:t>
       </w:r>
       <w:r>
-        <w:rPr>
-          <w:lang w:val="en-US"/>
-        </w:rPr>
         <w:t xml:space="preserve"> </w:t>
       </w:r>
       <w:r>
@@ -635,100 +593,130 @@
         <w:t>Transformer</w:t>
       </w:r>
       <w:r>
-        <w:rPr>
-          <w:lang w:val="en-US"/>
-        </w:rPr>
         <w:t xml:space="preserve"> </w:t>
       </w:r>
       <w:r>
         <w:t>и</w:t>
       </w:r>
       <w:r>
-        <w:rPr>
-          <w:lang w:val="en-US"/>
-        </w:rPr>
         <w:t xml:space="preserve"> </w:t>
       </w:r>
       <w:r>
         <w:t>адаптированная</w:t>
       </w:r>
       <w:r>
-        <w:rPr>
-          <w:lang w:val="en-US"/>
-        </w:rPr>
         <w:t xml:space="preserve"> </w:t>
       </w:r>
       <w:r>
         <w:t>для</w:t>
       </w:r>
       <w:r>
-        <w:rPr>
-          <w:lang w:val="en-US"/>
-        </w:rPr>
         <w:t xml:space="preserve"> </w:t>
       </w:r>
       <w:r>
         <w:t>обработки</w:t>
       </w:r>
       <w:r>
-        <w:rPr>
-          <w:lang w:val="en-US"/>
-        </w:rPr>
         <w:t xml:space="preserve"> </w:t>
       </w:r>
       <w:r>
         <w:t>химических</w:t>
       </w:r>
       <w:r>
-        <w:rPr>
-          <w:lang w:val="en-US"/>
-        </w:rPr>
         <w:t xml:space="preserve"> </w:t>
       </w:r>
       <w:r>
         <w:t>молекул</w:t>
       </w:r>
       <w:r>
-        <w:rPr>
-          <w:lang w:val="en-US"/>
-        </w:rPr>
         <w:t xml:space="preserve">, </w:t>
       </w:r>
       <w:r>
         <w:t>представленных</w:t>
       </w:r>
       <w:r>
-        <w:rPr>
-          <w:lang w:val="en-US"/>
-        </w:rPr>
         <w:t xml:space="preserve"> </w:t>
       </w:r>
       <w:r>
         <w:t>в</w:t>
       </w:r>
       <w:r>
-        <w:rPr>
-          <w:lang w:val="en-US"/>
-        </w:rPr>
         <w:t xml:space="preserve"> </w:t>
       </w:r>
       <w:r>
         <w:t>виде</w:t>
       </w:r>
       <w:r>
-        <w:rPr>
-          <w:lang w:val="en-US"/>
-        </w:rPr>
         <w:t xml:space="preserve"> </w:t>
       </w:r>
       <w:r>
         <w:t>строк</w:t>
       </w:r>
       <w:r>
-        <w:rPr>
-          <w:lang w:val="en-US"/>
-        </w:rPr>
-        <w:t xml:space="preserve"> SMILES (Simplified Molecular Input Line Entry System). </w:t>
+        <w:t xml:space="preserve"> </w:t>
+      </w:r>
+      <w:r>
+        <w:rPr>
+          <w:lang w:val="en-US"/>
+        </w:rPr>
+        <w:t>SMILES</w:t>
+      </w:r>
+      <w:r>
+        <w:t xml:space="preserve"> (</w:t>
+      </w:r>
+      <w:r>
+        <w:rPr>
+          <w:lang w:val="en-US"/>
+        </w:rPr>
+        <w:t>Simplified</w:t>
+      </w:r>
+      <w:r>
+        <w:t xml:space="preserve"> </w:t>
+      </w:r>
+      <w:r>
+        <w:rPr>
+          <w:lang w:val="en-US"/>
+        </w:rPr>
+        <w:t>Molecular</w:t>
+      </w:r>
+      <w:r>
+        <w:t xml:space="preserve"> </w:t>
+      </w:r>
+      <w:r>
+        <w:rPr>
+          <w:lang w:val="en-US"/>
+        </w:rPr>
+        <w:t>Input</w:t>
+      </w:r>
+      <w:r>
+        <w:t xml:space="preserve"> </w:t>
+      </w:r>
+      <w:r>
+        <w:rPr>
+          <w:lang w:val="en-US"/>
+        </w:rPr>
+        <w:t>Line</w:t>
+      </w:r>
+      <w:r>
+        <w:t xml:space="preserve"> </w:t>
+      </w:r>
+      <w:r>
+        <w:rPr>
+          <w:lang w:val="en-US"/>
+        </w:rPr>
+        <w:t>Entry</w:t>
+      </w:r>
+      <w:r>
+        <w:t xml:space="preserve"> </w:t>
+      </w:r>
+      <w:r>
+        <w:rPr>
+          <w:lang w:val="en-US"/>
+        </w:rPr>
+        <w:t>System</w:t>
+      </w:r>
+      <w:r>
+        <w:t xml:space="preserve">). </w:t>
       </w:r>
       <w:r>
         <w:t>Модель</w:t>
@@ -829,7 +817,7 @@
         <w:spacing w:line="360" w:lineRule="exact"/>
       </w:pPr>
       <w:r>
-        <w:t>Модель активно применяется в научных целях, продемонстрировала конкурентоспособность на задачах регрессии и классификации свойств малых молекул</w:t>
+        <w:t>Модель активно применяется в научных целях</w:t>
       </w:r>
     </w:p>
     <w:p>
@@ -842,7 +830,7 @@
         <w:spacing w:line="360" w:lineRule="exact"/>
       </w:pPr>
       <w:r>
-        <w:t>Способствует архитектурной полноте выборки и вносит требуемое разнообразие</w:t>
+        <w:t>Способствует архитектурной полноте выборки</w:t>
       </w:r>
     </w:p>
     <w:p>
@@ -855,29 +843,7 @@
         <w:spacing w:line="360" w:lineRule="exact"/>
       </w:pPr>
       <w:r>
-        <w:t xml:space="preserve">Модель и обученные веса находятся в свободном доступе на </w:t>
-      </w:r>
-      <w:proofErr w:type="spellStart"/>
-      <w:r>
-        <w:t>Hugging</w:t>
-      </w:r>
-      <w:proofErr w:type="spellEnd"/>
-      <w:r>
-        <w:t xml:space="preserve"> </w:t>
-      </w:r>
-      <w:proofErr w:type="spellStart"/>
-      <w:r>
-        <w:t>Fac</w:t>
-      </w:r>
-      <w:proofErr w:type="spellEnd"/>
-      <w:r>
-        <w:rPr>
-          <w:lang w:val="en-US"/>
-        </w:rPr>
-        <w:t>e</w:t>
-      </w:r>
-      <w:r>
-        <w:t>.</w:t>
+        <w:t>Модель и обученные веса находятся в свободном доступе</w:t>
       </w:r>
     </w:p>
     <w:p>
@@ -890,7 +856,7 @@
         <w:spacing w:line="360" w:lineRule="exact"/>
       </w:pPr>
       <w:r>
-        <w:t>Применяется к молекулам в формате SMILES, что исключает необходимость в 3D-геометрии или квантово-химических расчётах.</w:t>
+        <w:t>Применяется к молекулам в формате SMILES,</w:t>
       </w:r>
     </w:p>
     <w:p>
@@ -911,7 +877,10 @@
       </w:r>
       <w:proofErr w:type="spellEnd"/>
       <w:r>
-        <w:t xml:space="preserve"> и применена на стандартной CPU-машине, что критически важно в условиях ограниченных вычислительных ресурсов.</w:t>
+        <w:t xml:space="preserve"> и применена на стандартной CPU-машин</w:t>
+      </w:r>
+      <w:r>
+        <w:t>е</w:t>
       </w:r>
     </w:p>
     <w:p>
@@ -946,7 +915,6 @@
           <w:bCs/>
           <w:lang w:val="en-US"/>
         </w:rPr>
-        <w:lastRenderedPageBreak/>
         <w:t>GCN</w:t>
       </w:r>
       <w:r>
@@ -1168,6 +1136,7 @@
         <w:contextualSpacing/>
       </w:pPr>
       <w:r>
+        <w:lastRenderedPageBreak/>
         <w:t>Обучение и воспроизведение результатов может быть проведено с использованием общедоступных молекулярных ба</w:t>
       </w:r>
       <w:r>
@@ -1179,36 +1148,145 @@
     </w:p>
     <w:p>
       <w:pPr>
+        <w:rPr>
+          <w:b/>
+          <w:bCs/>
+        </w:rPr>
+      </w:pPr>
+      <w:r>
+        <w:rPr>
+          <w:b/>
+          <w:bCs/>
+          <w:lang w:val="en-US"/>
+        </w:rPr>
+        <w:t>RF</w:t>
+      </w:r>
+      <w:r>
+        <w:rPr>
+          <w:b/>
+          <w:bCs/>
+        </w:rPr>
+        <w:t xml:space="preserve"> </w:t>
+      </w:r>
+      <w:r>
+        <w:rPr>
+          <w:b/>
+          <w:bCs/>
+        </w:rPr>
+        <w:t>[</w:t>
+      </w:r>
+      <w:r>
+        <w:rPr>
+          <w:b/>
+          <w:bCs/>
+        </w:rPr>
+        <w:t>слайд 8</w:t>
+      </w:r>
+      <w:r>
+        <w:rPr>
+          <w:b/>
+          <w:bCs/>
+        </w:rPr>
+        <w:t>]</w:t>
+      </w:r>
+    </w:p>
+    <w:p>
+      <w:pPr>
         <w:spacing w:line="360" w:lineRule="exact"/>
         <w:contextualSpacing/>
       </w:pPr>
       <w:r>
-        <w:t xml:space="preserve">Таким образом включение </w:t>
-      </w:r>
-      <w:proofErr w:type="spellStart"/>
-      <w:r>
-        <w:t>GCNPredictor</w:t>
-      </w:r>
-      <w:proofErr w:type="spellEnd"/>
-      <w:r>
-        <w:t xml:space="preserve"> в выборку моделей усиливает архитектурное разнообразие, обеспечивает реалистичное сравнение с GNN-классом моделей, соответствует современным научным и прикладным практикам в предсказании свойств малых молекул и при этом не нарушает критерии доступности и воспроизводимости, что делает эту модель оптимальным кандидатом.</w:t>
-      </w:r>
-    </w:p>
-    <w:p>
-      <w:pPr>
-        <w:rPr>
-          <w:b/>
-          <w:bCs/>
-        </w:rPr>
-      </w:pPr>
-      <w:r>
-        <w:rPr>
-          <w:b/>
-          <w:bCs/>
-          <w:lang w:val="en-US"/>
-        </w:rPr>
-        <w:t>RF</w:t>
-      </w:r>
+        <w:rPr>
+          <w:lang w:val="en-US"/>
+        </w:rPr>
+        <w:t>Random</w:t>
+      </w:r>
+      <w:r>
+        <w:t xml:space="preserve"> </w:t>
+      </w:r>
+      <w:r>
+        <w:rPr>
+          <w:lang w:val="en-US"/>
+        </w:rPr>
+        <w:t>Forest</w:t>
+      </w:r>
+      <w:r>
+        <w:t xml:space="preserve"> не требует обучения на GPU или большого объема оперативной памяти</w:t>
+      </w:r>
+      <w:r>
+        <w:t xml:space="preserve">, </w:t>
+      </w:r>
+      <w:r>
+        <w:t xml:space="preserve">имеет небольшое число </w:t>
+      </w:r>
+      <w:proofErr w:type="spellStart"/>
+      <w:r>
+        <w:t>гиперпараметров</w:t>
+      </w:r>
+      <w:proofErr w:type="spellEnd"/>
+      <w:r>
+        <w:t xml:space="preserve"> и предоставляет удобные средства анализа важности признаков. Это полезно при анализе влияния различных молекулярных дескрипторов на результат.</w:t>
+      </w:r>
+    </w:p>
+    <w:p>
+      <w:pPr>
+        <w:rPr>
+          <w:b/>
+          <w:bCs/>
+        </w:rPr>
+      </w:pPr>
+      <w:r>
+        <w:t xml:space="preserve">Для оценки эффективности и проведения сравнительного анализа будет использоваться реализация </w:t>
+      </w:r>
+      <w:r>
+        <w:rPr>
+          <w:lang w:val="en-US"/>
+        </w:rPr>
+        <w:t>Random</w:t>
+      </w:r>
+      <w:r>
+        <w:t xml:space="preserve"> </w:t>
+      </w:r>
+      <w:r>
+        <w:rPr>
+          <w:lang w:val="en-US"/>
+        </w:rPr>
+        <w:t>Forest</w:t>
+      </w:r>
+      <w:r>
+        <w:t xml:space="preserve"> </w:t>
+      </w:r>
+      <w:r>
+        <w:t xml:space="preserve">из библиотеки </w:t>
+      </w:r>
+      <w:proofErr w:type="spellStart"/>
+      <w:r>
+        <w:rPr>
+          <w:lang w:val="en-US"/>
+        </w:rPr>
+        <w:t>sklearn</w:t>
+      </w:r>
+      <w:proofErr w:type="spellEnd"/>
+      <w:r>
+        <w:t>.</w:t>
+      </w:r>
+    </w:p>
+    <w:p>
+      <w:pPr>
+        <w:rPr>
+          <w:b/>
+          <w:bCs/>
+        </w:rPr>
+      </w:pPr>
+      <w:proofErr w:type="spellStart"/>
+      <w:r>
+        <w:rPr>
+          <w:b/>
+          <w:bCs/>
+        </w:rPr>
+        <w:t>Датасет</w:t>
+      </w:r>
+      <w:proofErr w:type="spellEnd"/>
       <w:r>
         <w:rPr>
           <w:b/>
@@ -1228,7 +1306,14 @@
           <w:b/>
           <w:bCs/>
         </w:rPr>
-        <w:t>слайд 8</w:t>
+        <w:t xml:space="preserve">слайд </w:t>
+      </w:r>
+      <w:r>
+        <w:rPr>
+          <w:b/>
+          <w:bCs/>
+        </w:rPr>
+        <w:t>8</w:t>
       </w:r>
       <w:r>
         <w:rPr>
@@ -1242,357 +1327,256 @@
       <w:pPr>
         <w:spacing w:line="360" w:lineRule="exact"/>
         <w:contextualSpacing/>
-      </w:pPr>
-      <w:r>
-        <w:rPr>
-          <w:lang w:val="en-US"/>
-        </w:rPr>
-        <w:t>Random</w:t>
-      </w:r>
-      <w:r>
-        <w:t xml:space="preserve"> </w:t>
-      </w:r>
-      <w:r>
-        <w:rPr>
-          <w:lang w:val="en-US"/>
-        </w:rPr>
-        <w:t>Forest</w:t>
-      </w:r>
-      <w:r>
-        <w:t xml:space="preserve"> не требует обучения на GPU или большого объема оперативной памяти</w:t>
-      </w:r>
-      <w:r>
-        <w:t xml:space="preserve">, </w:t>
-      </w:r>
-      <w:r>
-        <w:t xml:space="preserve">имеет небольшое число </w:t>
-      </w:r>
-      <w:proofErr w:type="spellStart"/>
-      <w:r>
-        <w:t>гиперпараметров</w:t>
-      </w:r>
-      <w:proofErr w:type="spellEnd"/>
-      <w:r>
-        <w:t xml:space="preserve"> и предоставляет удобные средства анализа важности признаков. Это полезно при анализе влияния различных молекулярных дескрипторов на результат.</w:t>
-      </w:r>
-    </w:p>
-    <w:p>
-      <w:pPr>
-        <w:rPr>
-          <w:b/>
-          <w:bCs/>
-        </w:rPr>
-      </w:pPr>
-      <w:r>
-        <w:t xml:space="preserve">Для оценки эффективности и проведения сравнительного анализа будет использоваться реализация </w:t>
-      </w:r>
-      <w:r>
-        <w:rPr>
-          <w:lang w:val="en-US"/>
-        </w:rPr>
-        <w:t>Random</w:t>
-      </w:r>
-      <w:r>
-        <w:t xml:space="preserve"> </w:t>
-      </w:r>
-      <w:r>
-        <w:rPr>
-          <w:lang w:val="en-US"/>
-        </w:rPr>
-        <w:t>Forest</w:t>
-      </w:r>
-      <w:r>
-        <w:t xml:space="preserve"> </w:t>
-      </w:r>
-      <w:r>
-        <w:t xml:space="preserve">из библиотеки </w:t>
-      </w:r>
-      <w:proofErr w:type="spellStart"/>
-      <w:r>
-        <w:rPr>
-          <w:lang w:val="en-US"/>
-        </w:rPr>
-        <w:t>sklearn</w:t>
-      </w:r>
-      <w:proofErr w:type="spellEnd"/>
-      <w:r>
+        <w:rPr>
+          <w:lang w:val="en-US"/>
+        </w:rPr>
+      </w:pPr>
+      <w:bookmarkStart w:id="0" w:name="_Hlk198721480"/>
+      <w:proofErr w:type="spellStart"/>
+      <w:r>
+        <w:t>Датасет</w:t>
+      </w:r>
+      <w:proofErr w:type="spellEnd"/>
+      <w:r>
+        <w:t xml:space="preserve"> ESOL (</w:t>
+      </w:r>
+      <w:proofErr w:type="spellStart"/>
+      <w:r>
+        <w:t>Estimated</w:t>
+      </w:r>
+      <w:proofErr w:type="spellEnd"/>
+      <w:r>
+        <w:t xml:space="preserve"> </w:t>
+      </w:r>
+      <w:proofErr w:type="spellStart"/>
+      <w:r>
+        <w:t>Solubility</w:t>
+      </w:r>
+      <w:proofErr w:type="spellEnd"/>
+      <w:r>
+        <w:t>) представляет собой широко используемую открыто доступную коллекцию экспериментальных данных, отражающих водную растворимость малых органических молекул.</w:t>
+      </w:r>
+      <w:bookmarkEnd w:id="0"/>
+      <w:r>
+        <w:t xml:space="preserve"> Впервые</w:t>
+      </w:r>
+      <w:r>
+        <w:rPr>
+          <w:lang w:val="en-US"/>
+        </w:rPr>
+        <w:t xml:space="preserve"> </w:t>
+      </w:r>
+      <w:r>
+        <w:t>упомянут</w:t>
+      </w:r>
+      <w:r>
+        <w:rPr>
+          <w:lang w:val="en-US"/>
+        </w:rPr>
+        <w:t xml:space="preserve"> </w:t>
+      </w:r>
+      <w:r>
+        <w:t>в</w:t>
+      </w:r>
+      <w:r>
+        <w:rPr>
+          <w:lang w:val="en-US"/>
+        </w:rPr>
+        <w:t xml:space="preserve"> </w:t>
+      </w:r>
+      <w:r>
+        <w:t>работе</w:t>
+      </w:r>
+      <w:r>
+        <w:rPr>
+          <w:lang w:val="en-US"/>
+        </w:rPr>
+        <w:t xml:space="preserve"> «</w:t>
+      </w:r>
+      <w:r>
+        <w:rPr>
+          <w:lang w:val="en-US"/>
+        </w:rPr>
+        <w:t>ESOL</w:t>
+      </w:r>
+      <w:r>
+        <w:rPr>
+          <w:lang w:val="en-US"/>
+        </w:rPr>
+        <w:t xml:space="preserve">: </w:t>
+      </w:r>
+      <w:r>
+        <w:rPr>
+          <w:lang w:val="en-US"/>
+        </w:rPr>
+        <w:t>Estimating</w:t>
+      </w:r>
+      <w:r>
+        <w:rPr>
+          <w:lang w:val="en-US"/>
+        </w:rPr>
+        <w:t xml:space="preserve"> </w:t>
+      </w:r>
+      <w:r>
+        <w:rPr>
+          <w:lang w:val="en-US"/>
+        </w:rPr>
+        <w:t>Aqueous</w:t>
+      </w:r>
+      <w:r>
+        <w:rPr>
+          <w:lang w:val="en-US"/>
+        </w:rPr>
+        <w:t xml:space="preserve"> </w:t>
+      </w:r>
+      <w:r>
+        <w:rPr>
+          <w:lang w:val="en-US"/>
+        </w:rPr>
+        <w:t>Solubility</w:t>
+      </w:r>
+      <w:r>
+        <w:rPr>
+          <w:lang w:val="en-US"/>
+        </w:rPr>
+        <w:t xml:space="preserve"> </w:t>
+      </w:r>
+      <w:r>
+        <w:rPr>
+          <w:lang w:val="en-US"/>
+        </w:rPr>
+        <w:t>Directly</w:t>
+      </w:r>
+      <w:r>
+        <w:rPr>
+          <w:lang w:val="en-US"/>
+        </w:rPr>
+        <w:t xml:space="preserve"> </w:t>
+      </w:r>
+      <w:r>
+        <w:rPr>
+          <w:lang w:val="en-US"/>
+        </w:rPr>
+        <w:t>from</w:t>
+      </w:r>
+      <w:r>
+        <w:rPr>
+          <w:lang w:val="en-US"/>
+        </w:rPr>
+        <w:t xml:space="preserve"> </w:t>
+      </w:r>
+      <w:r>
+        <w:rPr>
+          <w:lang w:val="en-US"/>
+        </w:rPr>
+        <w:t>Molecular</w:t>
+      </w:r>
+      <w:r>
+        <w:rPr>
+          <w:lang w:val="en-US"/>
+        </w:rPr>
+        <w:t xml:space="preserve"> </w:t>
+      </w:r>
+      <w:r>
+        <w:rPr>
+          <w:lang w:val="en-US"/>
+        </w:rPr>
+        <w:t>Structure</w:t>
+      </w:r>
+      <w:r>
+        <w:rPr>
+          <w:lang w:val="en-US"/>
+        </w:rPr>
+        <w:t xml:space="preserve">» </w:t>
+      </w:r>
+      <w:proofErr w:type="spellStart"/>
+      <w:r>
+        <w:rPr>
+          <w:lang w:val="en-US"/>
+        </w:rPr>
+        <w:t>J</w:t>
+      </w:r>
+      <w:r>
+        <w:rPr>
+          <w:lang w:val="en-US"/>
+        </w:rPr>
         <w:t>.</w:t>
       </w:r>
-    </w:p>
-    <w:p>
-      <w:pPr>
-        <w:rPr>
-          <w:b/>
-          <w:bCs/>
-        </w:rPr>
-      </w:pPr>
-      <w:proofErr w:type="spellStart"/>
-      <w:r>
-        <w:rPr>
-          <w:b/>
-          <w:bCs/>
-        </w:rPr>
-        <w:t>Датасет</w:t>
-      </w:r>
-      <w:proofErr w:type="spellEnd"/>
-      <w:r>
-        <w:rPr>
-          <w:b/>
-          <w:bCs/>
-        </w:rPr>
-        <w:t xml:space="preserve"> </w:t>
-      </w:r>
-      <w:r>
-        <w:rPr>
-          <w:b/>
-          <w:bCs/>
-        </w:rPr>
-        <w:t>[</w:t>
-      </w:r>
-      <w:r>
-        <w:rPr>
-          <w:b/>
-          <w:bCs/>
-        </w:rPr>
-        <w:t xml:space="preserve">слайд </w:t>
-      </w:r>
-      <w:r>
-        <w:rPr>
-          <w:b/>
-          <w:bCs/>
-          <w:lang w:val="en-US"/>
-        </w:rPr>
-        <w:t>8</w:t>
-      </w:r>
-      <w:r>
-        <w:rPr>
-          <w:b/>
-          <w:bCs/>
-        </w:rPr>
-        <w:t>]</w:t>
+      <w:r>
+        <w:rPr>
+          <w:lang w:val="en-US"/>
+        </w:rPr>
+        <w:t>S</w:t>
+      </w:r>
+      <w:r>
+        <w:rPr>
+          <w:lang w:val="en-US"/>
+        </w:rPr>
+        <w:t>.</w:t>
+      </w:r>
+      <w:r>
+        <w:rPr>
+          <w:lang w:val="en-US"/>
+        </w:rPr>
+        <w:t>Delaney</w:t>
+      </w:r>
+      <w:proofErr w:type="spellEnd"/>
+      <w:r>
+        <w:rPr>
+          <w:lang w:val="en-US"/>
+        </w:rPr>
+        <w:t xml:space="preserve"> </w:t>
+      </w:r>
+      <w:r>
+        <w:t>в</w:t>
+      </w:r>
+      <w:r>
+        <w:rPr>
+          <w:lang w:val="en-US"/>
+        </w:rPr>
+        <w:t xml:space="preserve"> 2004 </w:t>
+      </w:r>
+      <w:r>
+        <w:t>г</w:t>
+      </w:r>
+      <w:r>
+        <w:rPr>
+          <w:lang w:val="en-US"/>
+        </w:rPr>
+        <w:t xml:space="preserve">. </w:t>
       </w:r>
     </w:p>
     <w:p>
       <w:pPr>
         <w:spacing w:line="360" w:lineRule="exact"/>
         <w:contextualSpacing/>
-        <w:rPr>
-          <w:lang w:val="en-US"/>
-        </w:rPr>
-      </w:pPr>
-      <w:bookmarkStart w:id="0" w:name="_Hlk198721480"/>
-      <w:proofErr w:type="spellStart"/>
-      <w:r>
-        <w:t>Датасет</w:t>
-      </w:r>
-      <w:proofErr w:type="spellEnd"/>
-      <w:r>
-        <w:t xml:space="preserve"> ESOL (</w:t>
-      </w:r>
-      <w:proofErr w:type="spellStart"/>
-      <w:r>
-        <w:t>Estimated</w:t>
-      </w:r>
-      <w:proofErr w:type="spellEnd"/>
-      <w:r>
-        <w:t xml:space="preserve"> </w:t>
-      </w:r>
-      <w:proofErr w:type="spellStart"/>
-      <w:r>
-        <w:t>Solubility</w:t>
-      </w:r>
-      <w:proofErr w:type="spellEnd"/>
-      <w:r>
-        <w:t>) представляет собой широко используемую открыто доступную коллекцию экспериментальных данных, отражающих водную растворимость малых органических молекул.</w:t>
-      </w:r>
-      <w:bookmarkEnd w:id="0"/>
-      <w:r>
-        <w:t xml:space="preserve"> Впервые</w:t>
-      </w:r>
-      <w:r>
-        <w:rPr>
-          <w:lang w:val="en-US"/>
-        </w:rPr>
-        <w:t xml:space="preserve"> </w:t>
-      </w:r>
-      <w:r>
-        <w:t>упомянут</w:t>
-      </w:r>
-      <w:r>
-        <w:rPr>
-          <w:lang w:val="en-US"/>
-        </w:rPr>
-        <w:t xml:space="preserve"> </w:t>
-      </w:r>
-      <w:r>
-        <w:t>в</w:t>
-      </w:r>
-      <w:r>
-        <w:rPr>
-          <w:lang w:val="en-US"/>
-        </w:rPr>
-        <w:t xml:space="preserve"> </w:t>
-      </w:r>
-      <w:r>
-        <w:t>работе</w:t>
-      </w:r>
-      <w:r>
-        <w:rPr>
-          <w:lang w:val="en-US"/>
-        </w:rPr>
-        <w:t xml:space="preserve"> «</w:t>
-      </w:r>
-      <w:r>
-        <w:rPr>
-          <w:lang w:val="en-US"/>
-        </w:rPr>
-        <w:t>ESOL</w:t>
-      </w:r>
-      <w:r>
-        <w:rPr>
-          <w:lang w:val="en-US"/>
-        </w:rPr>
-        <w:t xml:space="preserve">: </w:t>
-      </w:r>
-      <w:r>
-        <w:rPr>
-          <w:lang w:val="en-US"/>
-        </w:rPr>
-        <w:t>Estimating</w:t>
-      </w:r>
-      <w:r>
-        <w:rPr>
-          <w:lang w:val="en-US"/>
-        </w:rPr>
-        <w:t xml:space="preserve"> </w:t>
-      </w:r>
-      <w:r>
-        <w:rPr>
-          <w:lang w:val="en-US"/>
-        </w:rPr>
-        <w:t>Aqueous</w:t>
-      </w:r>
-      <w:r>
-        <w:rPr>
-          <w:lang w:val="en-US"/>
-        </w:rPr>
-        <w:t xml:space="preserve"> </w:t>
-      </w:r>
-      <w:r>
-        <w:rPr>
-          <w:lang w:val="en-US"/>
-        </w:rPr>
-        <w:t>Solubility</w:t>
-      </w:r>
-      <w:r>
-        <w:rPr>
-          <w:lang w:val="en-US"/>
-        </w:rPr>
-        <w:t xml:space="preserve"> </w:t>
-      </w:r>
-      <w:r>
-        <w:rPr>
-          <w:lang w:val="en-US"/>
-        </w:rPr>
-        <w:t>Directly</w:t>
-      </w:r>
-      <w:r>
-        <w:rPr>
-          <w:lang w:val="en-US"/>
-        </w:rPr>
-        <w:t xml:space="preserve"> </w:t>
-      </w:r>
-      <w:r>
-        <w:rPr>
-          <w:lang w:val="en-US"/>
-        </w:rPr>
-        <w:t>from</w:t>
-      </w:r>
-      <w:r>
-        <w:rPr>
-          <w:lang w:val="en-US"/>
-        </w:rPr>
-        <w:t xml:space="preserve"> </w:t>
-      </w:r>
-      <w:r>
-        <w:rPr>
-          <w:lang w:val="en-US"/>
-        </w:rPr>
-        <w:t>Molecular</w:t>
-      </w:r>
-      <w:r>
-        <w:rPr>
-          <w:lang w:val="en-US"/>
-        </w:rPr>
-        <w:t xml:space="preserve"> </w:t>
-      </w:r>
-      <w:r>
-        <w:rPr>
-          <w:lang w:val="en-US"/>
-        </w:rPr>
-        <w:t>Structure</w:t>
-      </w:r>
-      <w:r>
-        <w:rPr>
-          <w:lang w:val="en-US"/>
-        </w:rPr>
-        <w:t xml:space="preserve">» </w:t>
-      </w:r>
-      <w:proofErr w:type="spellStart"/>
-      <w:r>
-        <w:rPr>
-          <w:lang w:val="en-US"/>
-        </w:rPr>
-        <w:t>J</w:t>
-      </w:r>
-      <w:r>
-        <w:rPr>
-          <w:lang w:val="en-US"/>
-        </w:rPr>
-        <w:t>.</w:t>
-      </w:r>
-      <w:r>
-        <w:rPr>
-          <w:lang w:val="en-US"/>
-        </w:rPr>
-        <w:t>S</w:t>
-      </w:r>
-      <w:r>
-        <w:rPr>
-          <w:lang w:val="en-US"/>
-        </w:rPr>
-        <w:t>.</w:t>
-      </w:r>
-      <w:r>
-        <w:rPr>
-          <w:lang w:val="en-US"/>
-        </w:rPr>
-        <w:t>Delaney</w:t>
-      </w:r>
-      <w:proofErr w:type="spellEnd"/>
-      <w:r>
-        <w:rPr>
-          <w:lang w:val="en-US"/>
-        </w:rPr>
-        <w:t xml:space="preserve"> </w:t>
-      </w:r>
-      <w:r>
-        <w:t>в</w:t>
-      </w:r>
-      <w:r>
-        <w:rPr>
-          <w:lang w:val="en-US"/>
-        </w:rPr>
-        <w:t xml:space="preserve"> 2004 </w:t>
-      </w:r>
-      <w:r>
-        <w:t>г</w:t>
-      </w:r>
-      <w:r>
-        <w:rPr>
-          <w:lang w:val="en-US"/>
-        </w:rPr>
-        <w:t xml:space="preserve">. </w:t>
+      </w:pPr>
+      <w:r>
+        <w:t xml:space="preserve">Основной предсказываемой характеристикой в данном </w:t>
+      </w:r>
+      <w:proofErr w:type="spellStart"/>
+      <w:r>
+        <w:t>датасете</w:t>
+      </w:r>
+      <w:proofErr w:type="spellEnd"/>
+      <w:r>
+        <w:t xml:space="preserve"> является логарифм растворимости молекул в воде (</w:t>
+      </w:r>
+      <w:proofErr w:type="spellStart"/>
+      <w:r>
+        <w:t>logS</w:t>
+      </w:r>
+      <w:proofErr w:type="spellEnd"/>
+      <w:r>
+        <w:t xml:space="preserve">), выраженный в логарифмической шкале концентрации (молярность). Значения </w:t>
+      </w:r>
+      <w:proofErr w:type="spellStart"/>
+      <w:r>
+        <w:t>logS</w:t>
+      </w:r>
+      <w:proofErr w:type="spellEnd"/>
+      <w:r>
+        <w:t xml:space="preserve"> были получены на основе экспериментальных измерений и охватывают широкий диапазон растворимостей, что обеспечивает репрезентативность выборки.</w:t>
       </w:r>
     </w:p>
     <w:p>
@@ -1601,40 +1585,6 @@
         <w:contextualSpacing/>
       </w:pPr>
       <w:r>
-        <w:t xml:space="preserve">Основной предсказываемой характеристикой в данном </w:t>
-      </w:r>
-      <w:proofErr w:type="spellStart"/>
-      <w:r>
-        <w:t>датасете</w:t>
-      </w:r>
-      <w:proofErr w:type="spellEnd"/>
-      <w:r>
-        <w:t xml:space="preserve"> является логарифм растворимости молекул в воде (</w:t>
-      </w:r>
-      <w:proofErr w:type="spellStart"/>
-      <w:r>
-        <w:t>logS</w:t>
-      </w:r>
-      <w:proofErr w:type="spellEnd"/>
-      <w:r>
-        <w:t xml:space="preserve">), выраженный в логарифмической шкале концентрации (молярность). Значения </w:t>
-      </w:r>
-      <w:proofErr w:type="spellStart"/>
-      <w:r>
-        <w:t>logS</w:t>
-      </w:r>
-      <w:proofErr w:type="spellEnd"/>
-      <w:r>
-        <w:t xml:space="preserve"> были получены на основе экспериментальных измерений и охватывают широкий диапазон растворимостей, что обеспечивает репрезентативность выборки.</w:t>
-      </w:r>
-    </w:p>
-    <w:p>
-      <w:pPr>
-        <w:spacing w:line="360" w:lineRule="exact"/>
-        <w:contextualSpacing/>
-      </w:pPr>
-      <w:r>
-        <w:lastRenderedPageBreak/>
         <w:t xml:space="preserve">В </w:t>
       </w:r>
       <w:proofErr w:type="spellStart"/>
@@ -1795,7 +1745,11 @@
       </w:r>
       <w:proofErr w:type="spellEnd"/>
       <w:r>
-        <w:t xml:space="preserve"> на обучающей выборке и оценена на тестовой. Затем оценки всех моделей были объединены в общую статисти</w:t>
+        <w:t xml:space="preserve"> на обучающей выборке и </w:t>
+      </w:r>
+      <w:r>
+        <w:lastRenderedPageBreak/>
+        <w:t>оценена на тестовой. Затем оценки всех моделей были объединены в общую статисти</w:t>
       </w:r>
       <w:r>
         <w:t xml:space="preserve">ку </w:t>
@@ -1902,11 +1856,7 @@
       </w:r>
       <w:proofErr w:type="spellEnd"/>
       <w:r>
-        <w:t xml:space="preserve"> ограничивают </w:t>
-      </w:r>
-      <w:r>
-        <w:lastRenderedPageBreak/>
-        <w:t>способность учитывать глобальные и более отдалённые зависимости, которые важны для точного описания молекулярных свойств.</w:t>
+        <w:t xml:space="preserve"> ограничивают способность учитывать глобальные и более отдалённые зависимости, которые важны для точного описания молекулярных свойств.</w:t>
       </w:r>
     </w:p>
     <w:p>

</xml_diff>